<commit_message>
Toevoegen CSRF aan startbronnen
</commit_message>
<xml_diff>
--- a/docs/Official/GDC_07 - Ian-Chains Baute - 6ICWE.docx
+++ b/docs/Official/GDC_07 - Ian-Chains Baute - 6ICWE.docx
@@ -33,8 +33,8 @@
     <w:tbl>
       <w:tblPr>
         <w:tblStyle w:val="Tabelraster"/>
-        <w:tblW w:w="11057" w:type="dxa"/>
-        <w:tblInd w:w="-289" w:type="dxa"/>
+        <w:tblW w:w="11319" w:type="dxa"/>
+        <w:tblInd w:w="-431" w:type="dxa"/>
         <w:tblBorders>
           <w:top w:val="single" w:sz="4" w:space="0" w:color="FA5C66" w:themeColor="accent1" w:themeTint="99"/>
           <w:left w:val="single" w:sz="4" w:space="0" w:color="FA5C66" w:themeColor="accent1" w:themeTint="99"/>
@@ -46,12 +46,15 @@
         <w:tblLook w:val="04A0" w:firstRow="1" w:lastRow="0" w:firstColumn="1" w:lastColumn="0" w:noHBand="0" w:noVBand="1"/>
       </w:tblPr>
       <w:tblGrid>
-        <w:gridCol w:w="11057"/>
+        <w:gridCol w:w="11319"/>
       </w:tblGrid>
       <w:tr>
+        <w:trPr>
+          <w:trHeight w:val="278"/>
+        </w:trPr>
         <w:tc>
           <w:tcPr>
-            <w:tcW w:w="11057" w:type="dxa"/>
+            <w:tcW w:w="11319" w:type="dxa"/>
             <w:shd w:val="clear" w:color="auto" w:fill="FB757B" w:themeFill="accent2"/>
           </w:tcPr>
           <w:p>
@@ -77,11 +80,11 @@
       </w:tr>
       <w:tr>
         <w:trPr>
-          <w:trHeight w:hRule="exact" w:val="4034"/>
+          <w:trHeight w:hRule="exact" w:val="4153"/>
         </w:trPr>
         <w:tc>
           <w:tcPr>
-            <w:tcW w:w="11057" w:type="dxa"/>
+            <w:tcW w:w="11319" w:type="dxa"/>
           </w:tcPr>
           <w:p>
             <w:pPr>
@@ -547,11 +550,11 @@
       </w:tr>
       <w:tr>
         <w:trPr>
-          <w:trHeight w:hRule="exact" w:val="7602"/>
+          <w:trHeight w:hRule="exact" w:val="7828"/>
         </w:trPr>
         <w:tc>
           <w:tcPr>
-            <w:tcW w:w="11057" w:type="dxa"/>
+            <w:tcW w:w="11319" w:type="dxa"/>
           </w:tcPr>
           <w:p>
             <w:pPr>
@@ -580,6 +583,7 @@
           <w:p>
             <w:pPr>
               <w:pStyle w:val="bronnen"/>
+              <w:spacing w:after="20" w:line="240" w:lineRule="auto"/>
             </w:pPr>
             <w:proofErr w:type="spellStart"/>
             <w:r>
@@ -649,9 +653,12 @@
                 <w:t>https://www.akamai.com/glossary/what-are-api-security-risks</w:t>
               </w:r>
             </w:hyperlink>
-            <w:r>
-              <w:br/>
-            </w:r>
+          </w:p>
+          <w:p>
+            <w:pPr>
+              <w:pStyle w:val="bronnen"/>
+              <w:spacing w:after="20" w:line="240" w:lineRule="auto"/>
+            </w:pPr>
             <w:proofErr w:type="spellStart"/>
             <w:r>
               <w:t>Lempereur</w:t>
@@ -728,9 +735,12 @@
                 <w:t>https://datadome.co/guides/api-protection/api-security-risks-how-to-mitigate/</w:t>
               </w:r>
             </w:hyperlink>
-            <w:r>
-              <w:br/>
-            </w:r>
+          </w:p>
+          <w:p>
+            <w:pPr>
+              <w:pStyle w:val="bronnen"/>
+              <w:spacing w:after="20" w:line="240" w:lineRule="auto"/>
+            </w:pPr>
             <w:r>
               <w:rPr>
                 <w:i/>
@@ -757,9 +767,12 @@
                 <w:t>https://owasp.org/www-project-api-security/</w:t>
               </w:r>
             </w:hyperlink>
-            <w:r>
-              <w:br/>
-            </w:r>
+          </w:p>
+          <w:p>
+            <w:pPr>
+              <w:pStyle w:val="bronnen"/>
+              <w:spacing w:after="20" w:line="240" w:lineRule="auto"/>
+            </w:pPr>
             <w:proofErr w:type="spellStart"/>
             <w:r>
               <w:t>ByteByteGo</w:t>
@@ -802,9 +815,12 @@
                 <w:t>https://www.youtube.com/watch?v=6WZ6S-qmtqY</w:t>
               </w:r>
             </w:hyperlink>
-            <w:r>
-              <w:br/>
-            </w:r>
+          </w:p>
+          <w:p>
+            <w:pPr>
+              <w:pStyle w:val="bronnen"/>
+              <w:spacing w:after="80" w:line="240" w:lineRule="auto"/>
+            </w:pPr>
             <w:proofErr w:type="spellStart"/>
             <w:r>
               <w:t>apiguru</w:t>
@@ -955,6 +971,7 @@
           <w:p>
             <w:pPr>
               <w:pStyle w:val="bronnen"/>
+              <w:spacing w:after="80"/>
             </w:pPr>
             <w:proofErr w:type="spellStart"/>
             <w:r>
@@ -1019,176 +1036,121 @@
             <w:r>
               <w:br/>
             </w:r>
-            <w:proofErr w:type="spellStart"/>
-            <w:r>
-              <w:t>GeeksforGeeks</w:t>
-            </w:r>
-            <w:proofErr w:type="spellEnd"/>
-            <w:r>
-              <w:t xml:space="preserve">. (2025, November 25). </w:t>
-            </w:r>
-            <w:proofErr w:type="spellStart"/>
-            <w:r>
-              <w:rPr>
-                <w:i/>
-                <w:iCs/>
-              </w:rPr>
-              <w:t>What</w:t>
-            </w:r>
-            <w:proofErr w:type="spellEnd"/>
-            <w:r>
-              <w:rPr>
-                <w:i/>
-                <w:iCs/>
-              </w:rPr>
-              <w:t xml:space="preserve"> is Cross Site Scripting (XSS) ?</w:t>
-            </w:r>
-            <w:r>
+            <w:r>
+              <w:rPr>
+                <w:i/>
+                <w:iCs/>
+              </w:rPr>
+              <w:t xml:space="preserve">What is cross-site </w:t>
+            </w:r>
+            <w:proofErr w:type="spellStart"/>
+            <w:r>
+              <w:rPr>
+                <w:i/>
+                <w:iCs/>
+              </w:rPr>
+              <w:t>scripting</w:t>
+            </w:r>
+            <w:proofErr w:type="spellEnd"/>
+            <w:r>
+              <w:rPr>
+                <w:i/>
+                <w:iCs/>
+              </w:rPr>
+              <w:t xml:space="preserve"> (XSS) </w:t>
+            </w:r>
+            <w:proofErr w:type="spellStart"/>
+            <w:r>
+              <w:rPr>
+                <w:i/>
+                <w:iCs/>
+              </w:rPr>
+              <w:t>and</w:t>
+            </w:r>
+            <w:proofErr w:type="spellEnd"/>
+            <w:r>
+              <w:rPr>
+                <w:i/>
+                <w:iCs/>
+              </w:rPr>
               <w:t xml:space="preserve"> </w:t>
             </w:r>
             <w:proofErr w:type="spellStart"/>
             <w:r>
-              <w:t>GeeksforGeeks</w:t>
-            </w:r>
-            <w:proofErr w:type="spellEnd"/>
-            <w:r>
-              <w:t xml:space="preserve">. </w:t>
+              <w:rPr>
+                <w:i/>
+                <w:iCs/>
+              </w:rPr>
+              <w:t>how</w:t>
+            </w:r>
+            <w:proofErr w:type="spellEnd"/>
+            <w:r>
+              <w:rPr>
+                <w:i/>
+                <w:iCs/>
+              </w:rPr>
+              <w:t xml:space="preserve"> </w:t>
+            </w:r>
+            <w:proofErr w:type="spellStart"/>
+            <w:r>
+              <w:rPr>
+                <w:i/>
+                <w:iCs/>
+              </w:rPr>
+              <w:t>to</w:t>
+            </w:r>
+            <w:proofErr w:type="spellEnd"/>
+            <w:r>
+              <w:rPr>
+                <w:i/>
+                <w:iCs/>
+              </w:rPr>
+              <w:t xml:space="preserve"> </w:t>
+            </w:r>
+            <w:proofErr w:type="spellStart"/>
+            <w:r>
+              <w:rPr>
+                <w:i/>
+                <w:iCs/>
+              </w:rPr>
+              <w:t>prevent</w:t>
+            </w:r>
+            <w:proofErr w:type="spellEnd"/>
+            <w:r>
+              <w:rPr>
+                <w:i/>
+                <w:iCs/>
+              </w:rPr>
+              <w:t xml:space="preserve"> </w:t>
+            </w:r>
+            <w:proofErr w:type="spellStart"/>
+            <w:r>
+              <w:rPr>
+                <w:i/>
+                <w:iCs/>
+              </w:rPr>
+              <w:t>it</w:t>
+            </w:r>
+            <w:proofErr w:type="spellEnd"/>
+            <w:r>
+              <w:rPr>
+                <w:i/>
+                <w:iCs/>
+              </w:rPr>
+              <w:t>? | Web Security Academy</w:t>
+            </w:r>
+            <w:r>
+              <w:t>. (</w:t>
+            </w:r>
+            <w:proofErr w:type="spellStart"/>
+            <w:r>
+              <w:t>n.d</w:t>
+            </w:r>
+            <w:proofErr w:type="spellEnd"/>
+            <w:r>
+              <w:t xml:space="preserve">.). </w:t>
             </w:r>
             <w:hyperlink r:id="rId14" w:history="1">
-              <w:r>
-                <w:rPr>
-                  <w:rStyle w:val="Hyperlink"/>
-                </w:rPr>
-                <w:t>https://www.geeksforgeeks.org/ethical-hacking/what-is-cross-site-scripting-xss/</w:t>
-              </w:r>
-            </w:hyperlink>
-            <w:r>
-              <w:br/>
-            </w:r>
-            <w:proofErr w:type="spellStart"/>
-            <w:r>
-              <w:rPr>
-                <w:i/>
-                <w:iCs/>
-              </w:rPr>
-              <w:t>What</w:t>
-            </w:r>
-            <w:proofErr w:type="spellEnd"/>
-            <w:r>
-              <w:rPr>
-                <w:i/>
-                <w:iCs/>
-              </w:rPr>
-              <w:t xml:space="preserve"> is cross-site </w:t>
-            </w:r>
-            <w:proofErr w:type="spellStart"/>
-            <w:r>
-              <w:rPr>
-                <w:i/>
-                <w:iCs/>
-              </w:rPr>
-              <w:t>scripting</w:t>
-            </w:r>
-            <w:proofErr w:type="spellEnd"/>
-            <w:r>
-              <w:rPr>
-                <w:i/>
-                <w:iCs/>
-              </w:rPr>
-              <w:t xml:space="preserve"> (XSS) </w:t>
-            </w:r>
-            <w:proofErr w:type="spellStart"/>
-            <w:r>
-              <w:rPr>
-                <w:i/>
-                <w:iCs/>
-              </w:rPr>
-              <w:t>and</w:t>
-            </w:r>
-            <w:proofErr w:type="spellEnd"/>
-            <w:r>
-              <w:rPr>
-                <w:i/>
-                <w:iCs/>
-              </w:rPr>
-              <w:t xml:space="preserve"> </w:t>
-            </w:r>
-            <w:proofErr w:type="spellStart"/>
-            <w:r>
-              <w:rPr>
-                <w:i/>
-                <w:iCs/>
-              </w:rPr>
-              <w:t>how</w:t>
-            </w:r>
-            <w:proofErr w:type="spellEnd"/>
-            <w:r>
-              <w:rPr>
-                <w:i/>
-                <w:iCs/>
-              </w:rPr>
-              <w:t xml:space="preserve"> </w:t>
-            </w:r>
-            <w:proofErr w:type="spellStart"/>
-            <w:r>
-              <w:rPr>
-                <w:i/>
-                <w:iCs/>
-              </w:rPr>
-              <w:t>to</w:t>
-            </w:r>
-            <w:proofErr w:type="spellEnd"/>
-            <w:r>
-              <w:rPr>
-                <w:i/>
-                <w:iCs/>
-              </w:rPr>
-              <w:t xml:space="preserve"> </w:t>
-            </w:r>
-            <w:proofErr w:type="spellStart"/>
-            <w:r>
-              <w:rPr>
-                <w:i/>
-                <w:iCs/>
-              </w:rPr>
-              <w:t>prevent</w:t>
-            </w:r>
-            <w:proofErr w:type="spellEnd"/>
-            <w:r>
-              <w:rPr>
-                <w:i/>
-                <w:iCs/>
-              </w:rPr>
-              <w:t xml:space="preserve"> </w:t>
-            </w:r>
-            <w:proofErr w:type="spellStart"/>
-            <w:r>
-              <w:rPr>
-                <w:i/>
-                <w:iCs/>
-              </w:rPr>
-              <w:t>it</w:t>
-            </w:r>
-            <w:proofErr w:type="spellEnd"/>
-            <w:r>
-              <w:rPr>
-                <w:i/>
-                <w:iCs/>
-              </w:rPr>
-              <w:t>? | Web Security Academy</w:t>
-            </w:r>
-            <w:r>
-              <w:t>. (</w:t>
-            </w:r>
-            <w:proofErr w:type="spellStart"/>
-            <w:r>
-              <w:t>n.d</w:t>
-            </w:r>
-            <w:proofErr w:type="spellEnd"/>
-            <w:r>
-              <w:t xml:space="preserve">.). </w:t>
-            </w:r>
-            <w:hyperlink r:id="rId15" w:history="1">
               <w:r>
                 <w:rPr>
                   <w:rStyle w:val="Hyperlink"/>
@@ -1233,7 +1195,7 @@
             <w:r>
               <w:t xml:space="preserve">.). </w:t>
             </w:r>
-            <w:hyperlink r:id="rId16" w:history="1">
+            <w:hyperlink r:id="rId15" w:history="1">
               <w:r>
                 <w:rPr>
                   <w:rStyle w:val="Hyperlink"/>
@@ -1262,7 +1224,7 @@
             <w:r>
               <w:t xml:space="preserve">.). </w:t>
             </w:r>
-            <w:hyperlink r:id="rId17" w:history="1">
+            <w:hyperlink r:id="rId16" w:history="1">
               <w:r>
                 <w:rPr>
                   <w:rStyle w:val="Hyperlink"/>
@@ -1273,13 +1235,8 @@
             <w:r>
               <w:br/>
             </w:r>
-            <w:proofErr w:type="spellStart"/>
-            <w:r>
-              <w:t>PwnFunction</w:t>
-            </w:r>
-            <w:proofErr w:type="spellEnd"/>
-            <w:r>
-              <w:t xml:space="preserve">. (2020, </w:t>
+            <w:r>
+              <w:t xml:space="preserve">PwnFunction. (2020, </w:t>
             </w:r>
             <w:proofErr w:type="spellStart"/>
             <w:r>
@@ -1311,7 +1268,7 @@
             <w:r>
               <w:t xml:space="preserve"> </w:t>
             </w:r>
-            <w:hyperlink r:id="rId18" w:history="1">
+            <w:hyperlink r:id="rId17" w:history="1">
               <w:r>
                 <w:rPr>
                   <w:rStyle w:val="Hyperlink"/>
@@ -1415,7 +1372,7 @@
             <w:r>
               <w:t xml:space="preserve"> [Video]. YouTube. </w:t>
             </w:r>
-            <w:hyperlink r:id="rId19" w:history="1">
+            <w:hyperlink r:id="rId18" w:history="1">
               <w:r>
                 <w:rPr>
                   <w:rStyle w:val="Hyperlink"/>
@@ -1450,10 +1407,345 @@
           </w:p>
           <w:p>
             <w:pPr>
-              <w:rPr>
-                <w:rFonts w:cstheme="minorHAnsi"/>
-                <w:sz w:val="20"/>
-              </w:rPr>
+              <w:pStyle w:val="bronnen"/>
+            </w:pPr>
+            <w:r>
+              <w:rPr>
+                <w:i/>
+                <w:iCs/>
+              </w:rPr>
+              <w:t xml:space="preserve">CSRF </w:t>
+            </w:r>
+            <w:proofErr w:type="spellStart"/>
+            <w:r>
+              <w:rPr>
+                <w:i/>
+                <w:iCs/>
+              </w:rPr>
+              <w:t>explained</w:t>
+            </w:r>
+            <w:proofErr w:type="spellEnd"/>
+            <w:r>
+              <w:rPr>
+                <w:i/>
+                <w:iCs/>
+              </w:rPr>
+              <w:t xml:space="preserve"> | </w:t>
+            </w:r>
+            <w:proofErr w:type="spellStart"/>
+            <w:r>
+              <w:rPr>
+                <w:i/>
+                <w:iCs/>
+              </w:rPr>
+              <w:t>What</w:t>
+            </w:r>
+            <w:proofErr w:type="spellEnd"/>
+            <w:r>
+              <w:rPr>
+                <w:i/>
+                <w:iCs/>
+              </w:rPr>
+              <w:t xml:space="preserve"> is cross-site request </w:t>
+            </w:r>
+            <w:proofErr w:type="spellStart"/>
+            <w:r>
+              <w:rPr>
+                <w:i/>
+                <w:iCs/>
+              </w:rPr>
+              <w:t>forgery</w:t>
+            </w:r>
+            <w:proofErr w:type="spellEnd"/>
+            <w:r>
+              <w:rPr>
+                <w:i/>
+                <w:iCs/>
+              </w:rPr>
+              <w:t xml:space="preserve">? | </w:t>
+            </w:r>
+            <w:proofErr w:type="spellStart"/>
+            <w:r>
+              <w:rPr>
+                <w:i/>
+                <w:iCs/>
+              </w:rPr>
+              <w:t>Cloudflare</w:t>
+            </w:r>
+            <w:proofErr w:type="spellEnd"/>
+            <w:r>
+              <w:t>. (</w:t>
+            </w:r>
+            <w:proofErr w:type="spellStart"/>
+            <w:r>
+              <w:t>n.d</w:t>
+            </w:r>
+            <w:proofErr w:type="spellEnd"/>
+            <w:r>
+              <w:t xml:space="preserve">.). </w:t>
+            </w:r>
+            <w:hyperlink r:id="rId19" w:history="1">
+              <w:r>
+                <w:rPr>
+                  <w:rStyle w:val="Hyperlink"/>
+                </w:rPr>
+                <w:t>https://www.cloudflare.com/learning/security/threats/cross-site-request-forgery/</w:t>
+              </w:r>
+            </w:hyperlink>
+            <w:r>
+              <w:br/>
+            </w:r>
+            <w:r>
+              <w:rPr>
+                <w:i/>
+                <w:iCs/>
+              </w:rPr>
+              <w:t xml:space="preserve">What is CSRF (Cross-site request </w:t>
+            </w:r>
+            <w:proofErr w:type="spellStart"/>
+            <w:r>
+              <w:rPr>
+                <w:i/>
+                <w:iCs/>
+              </w:rPr>
+              <w:t>forgery</w:t>
+            </w:r>
+            <w:proofErr w:type="spellEnd"/>
+            <w:r>
+              <w:rPr>
+                <w:i/>
+                <w:iCs/>
+              </w:rPr>
+              <w:t xml:space="preserve">)? Tutorial &amp; </w:t>
+            </w:r>
+            <w:proofErr w:type="spellStart"/>
+            <w:r>
+              <w:rPr>
+                <w:i/>
+                <w:iCs/>
+              </w:rPr>
+              <w:t>Examples</w:t>
+            </w:r>
+            <w:proofErr w:type="spellEnd"/>
+            <w:r>
+              <w:rPr>
+                <w:i/>
+                <w:iCs/>
+              </w:rPr>
+              <w:t xml:space="preserve"> | Web Security Academy</w:t>
+            </w:r>
+            <w:r>
+              <w:t>. (</w:t>
+            </w:r>
+            <w:proofErr w:type="spellStart"/>
+            <w:r>
+              <w:t>n.d</w:t>
+            </w:r>
+            <w:proofErr w:type="spellEnd"/>
+            <w:r>
+              <w:t xml:space="preserve">.). </w:t>
+            </w:r>
+            <w:hyperlink r:id="rId20" w:history="1">
+              <w:r>
+                <w:rPr>
+                  <w:rStyle w:val="Hyperlink"/>
+                </w:rPr>
+                <w:t>https://portswigger.net/web-security/csrf</w:t>
+              </w:r>
+            </w:hyperlink>
+            <w:r>
+              <w:br/>
+            </w:r>
+            <w:r>
+              <w:rPr>
+                <w:i/>
+                <w:iCs/>
+              </w:rPr>
+              <w:t>Cross Site Request Forgery (CSRF) | OWASP Foundation</w:t>
+            </w:r>
+            <w:r>
+              <w:t>. (</w:t>
+            </w:r>
+            <w:proofErr w:type="spellStart"/>
+            <w:r>
+              <w:t>n.d</w:t>
+            </w:r>
+            <w:proofErr w:type="spellEnd"/>
+            <w:r>
+              <w:t xml:space="preserve">.). </w:t>
+            </w:r>
+            <w:hyperlink r:id="rId21" w:history="1">
+              <w:r>
+                <w:rPr>
+                  <w:rStyle w:val="Hyperlink"/>
+                </w:rPr>
+                <w:t>https://owasp.org/www-community/attacks/csrf</w:t>
+              </w:r>
+            </w:hyperlink>
+            <w:r>
+              <w:br/>
+            </w:r>
+            <w:r>
+              <w:rPr>
+                <w:i/>
+                <w:iCs/>
+              </w:rPr>
+              <w:t xml:space="preserve">Cross-site request </w:t>
+            </w:r>
+            <w:proofErr w:type="spellStart"/>
+            <w:r>
+              <w:rPr>
+                <w:i/>
+                <w:iCs/>
+              </w:rPr>
+              <w:t>forgery</w:t>
+            </w:r>
+            <w:proofErr w:type="spellEnd"/>
+            <w:r>
+              <w:rPr>
+                <w:i/>
+                <w:iCs/>
+              </w:rPr>
+              <w:t xml:space="preserve"> (CSRF) - Security | MDN</w:t>
+            </w:r>
+            <w:r>
+              <w:t>. (</w:t>
+            </w:r>
+            <w:proofErr w:type="spellStart"/>
+            <w:r>
+              <w:t>n.d</w:t>
+            </w:r>
+            <w:proofErr w:type="spellEnd"/>
+            <w:r>
+              <w:t xml:space="preserve">.). </w:t>
+            </w:r>
+            <w:hyperlink r:id="rId22" w:history="1">
+              <w:r>
+                <w:rPr>
+                  <w:rStyle w:val="Hyperlink"/>
+                </w:rPr>
+                <w:t>https://developer.mozilla.org/en-US/docs/Web/Security/Attacks/CSRF</w:t>
+              </w:r>
+            </w:hyperlink>
+            <w:r>
+              <w:br/>
+            </w:r>
+            <w:proofErr w:type="spellStart"/>
+            <w:r>
+              <w:t>ByteMonk</w:t>
+            </w:r>
+            <w:proofErr w:type="spellEnd"/>
+            <w:r>
+              <w:t xml:space="preserve">. (2025, </w:t>
+            </w:r>
+            <w:proofErr w:type="spellStart"/>
+            <w:r>
+              <w:t>February</w:t>
+            </w:r>
+            <w:proofErr w:type="spellEnd"/>
+            <w:r>
+              <w:t xml:space="preserve"> 26).</w:t>
+            </w:r>
+            <w:r>
+              <w:rPr>
+                <w:i/>
+                <w:iCs/>
+              </w:rPr>
+              <w:t xml:space="preserve"> CSRF Attacks: How hackers </w:t>
+            </w:r>
+            <w:proofErr w:type="spellStart"/>
+            <w:r>
+              <w:rPr>
+                <w:i/>
+                <w:iCs/>
+              </w:rPr>
+              <w:t>can</w:t>
+            </w:r>
+            <w:proofErr w:type="spellEnd"/>
+            <w:r>
+              <w:rPr>
+                <w:i/>
+                <w:iCs/>
+              </w:rPr>
+              <w:t xml:space="preserve"> </w:t>
+            </w:r>
+            <w:proofErr w:type="spellStart"/>
+            <w:r>
+              <w:rPr>
+                <w:i/>
+                <w:iCs/>
+              </w:rPr>
+              <w:t>hijack</w:t>
+            </w:r>
+            <w:proofErr w:type="spellEnd"/>
+            <w:r>
+              <w:rPr>
+                <w:i/>
+                <w:iCs/>
+              </w:rPr>
+              <w:t xml:space="preserve"> </w:t>
+            </w:r>
+            <w:proofErr w:type="spellStart"/>
+            <w:r>
+              <w:rPr>
+                <w:i/>
+                <w:iCs/>
+              </w:rPr>
+              <w:t>your</w:t>
+            </w:r>
+            <w:proofErr w:type="spellEnd"/>
+            <w:r>
+              <w:rPr>
+                <w:i/>
+                <w:iCs/>
+              </w:rPr>
+              <w:t xml:space="preserve"> users’ accounts!</w:t>
+            </w:r>
+            <w:r>
+              <w:t xml:space="preserve"> [Video]. YouTube. </w:t>
+            </w:r>
+            <w:hyperlink r:id="rId23" w:history="1">
+              <w:r>
+                <w:rPr>
+                  <w:rStyle w:val="Hyperlink"/>
+                </w:rPr>
+                <w:t>https://www.youtube.com/watch?v=2cUQWhSrOK0</w:t>
+              </w:r>
+            </w:hyperlink>
+            <w:r>
+              <w:br/>
+            </w:r>
+            <w:proofErr w:type="spellStart"/>
+            <w:r>
+              <w:t>PwnFunction</w:t>
+            </w:r>
+            <w:proofErr w:type="spellEnd"/>
+            <w:r>
+              <w:t xml:space="preserve">. (2019, April 5). </w:t>
+            </w:r>
+            <w:r>
+              <w:rPr>
+                <w:i/>
+                <w:iCs/>
+              </w:rPr>
+              <w:t xml:space="preserve">Cross-Site Request Forgery (CSRF) </w:t>
+            </w:r>
+            <w:proofErr w:type="spellStart"/>
+            <w:r>
+              <w:rPr>
+                <w:i/>
+                <w:iCs/>
+              </w:rPr>
+              <w:t>explained</w:t>
+            </w:r>
+            <w:proofErr w:type="spellEnd"/>
+            <w:r>
+              <w:t xml:space="preserve"> [Video]. YouTube. https://www.youtube.com/watch?v=eWEgUcHPle0</w:t>
+            </w:r>
+          </w:p>
+          <w:p>
+            <w:pPr>
+              <w:pStyle w:val="bronnen"/>
             </w:pPr>
           </w:p>
         </w:tc>
@@ -1467,10 +1759,10 @@
       </w:pPr>
     </w:p>
     <w:sectPr>
-      <w:headerReference w:type="default" r:id="rId20"/>
-      <w:footerReference w:type="default" r:id="rId21"/>
-      <w:headerReference w:type="first" r:id="rId22"/>
-      <w:footerReference w:type="first" r:id="rId23"/>
+      <w:headerReference w:type="default" r:id="rId24"/>
+      <w:footerReference w:type="default" r:id="rId25"/>
+      <w:headerReference w:type="first" r:id="rId26"/>
+      <w:footerReference w:type="first" r:id="rId27"/>
       <w:pgSz w:w="11906" w:h="16838"/>
       <w:pgMar w:top="720" w:right="720" w:bottom="720" w:left="720" w:header="708" w:footer="708" w:gutter="0"/>
       <w:cols w:space="708"/>
@@ -1486,7 +1778,7 @@
   <w:endnote w:type="separator" w:id="-1">
     <w:p>
       <w:pPr>
-        <w:spacing w:before="0" w:after="0" w:line="240" w:lineRule="auto"/>
+        <w:spacing w:after="0"/>
       </w:pPr>
       <w:r>
         <w:separator/>
@@ -1496,7 +1788,7 @@
   <w:endnote w:type="continuationSeparator" w:id="0">
     <w:p>
       <w:pPr>
-        <w:spacing w:before="0" w:after="0" w:line="240" w:lineRule="auto"/>
+        <w:spacing w:after="0"/>
       </w:pPr>
       <w:r>
         <w:continuationSeparator/>
@@ -1902,7 +2194,7 @@
   <w:footnote w:type="separator" w:id="-1">
     <w:p>
       <w:pPr>
-        <w:spacing w:before="0" w:after="0" w:line="240" w:lineRule="auto"/>
+        <w:spacing w:after="0"/>
       </w:pPr>
       <w:r>
         <w:separator/>
@@ -1912,7 +2204,7 @@
   <w:footnote w:type="continuationSeparator" w:id="0">
     <w:p>
       <w:pPr>
-        <w:spacing w:before="0" w:after="0" w:line="240" w:lineRule="auto"/>
+        <w:spacing w:after="0"/>
       </w:pPr>
       <w:r>
         <w:continuationSeparator/>
@@ -3369,7 +3661,7 @@
     </w:rPrDefault>
     <w:pPrDefault>
       <w:pPr>
-        <w:spacing w:before="100" w:after="200" w:line="276" w:lineRule="auto"/>
+        <w:spacing w:after="20"/>
       </w:pPr>
     </w:pPrDefault>
   </w:docDefaults>
@@ -3971,7 +4263,6 @@
   <w:style w:type="character" w:default="1" w:styleId="Standaardalinea-lettertype">
     <w:name w:val="Default Paragraph Font"/>
     <w:uiPriority w:val="1"/>
-    <w:semiHidden/>
     <w:unhideWhenUsed/>
   </w:style>
   <w:style w:type="table" w:default="1" w:styleId="Standaardtabel">
@@ -4007,7 +4298,7 @@
         <w:tab w:val="center" w:pos="4536"/>
         <w:tab w:val="right" w:pos="9072"/>
       </w:tabs>
-      <w:spacing w:after="0" w:line="240" w:lineRule="auto"/>
+      <w:spacing w:after="0"/>
     </w:pPr>
   </w:style>
   <w:style w:type="character" w:customStyle="1" w:styleId="KoptekstChar">
@@ -4029,7 +4320,7 @@
         <w:tab w:val="center" w:pos="4536"/>
         <w:tab w:val="right" w:pos="9072"/>
       </w:tabs>
-      <w:spacing w:after="0" w:line="240" w:lineRule="auto"/>
+      <w:spacing w:after="0"/>
     </w:pPr>
   </w:style>
   <w:style w:type="character" w:customStyle="1" w:styleId="VoettekstChar">
@@ -4185,7 +4476,7 @@
     <w:qFormat/>
     <w:rsid w:val="007E579F"/>
     <w:pPr>
-      <w:spacing w:before="0" w:after="0"/>
+      <w:spacing w:after="0"/>
     </w:pPr>
     <w:rPr>
       <w:rFonts w:asciiTheme="majorHAnsi" w:eastAsiaTheme="majorEastAsia" w:hAnsiTheme="majorHAnsi" w:cstheme="majorBidi"/>
@@ -4220,7 +4511,7 @@
     <w:qFormat/>
     <w:rsid w:val="007E579F"/>
     <w:pPr>
-      <w:spacing w:before="0" w:after="500" w:line="240" w:lineRule="auto"/>
+      <w:spacing w:after="500"/>
     </w:pPr>
     <w:rPr>
       <w:caps/>
@@ -4271,7 +4562,7 @@
     <w:qFormat/>
     <w:rsid w:val="007E579F"/>
     <w:pPr>
-      <w:spacing w:after="0" w:line="240" w:lineRule="auto"/>
+      <w:spacing w:after="0"/>
     </w:pPr>
   </w:style>
   <w:style w:type="paragraph" w:styleId="Citaat">
@@ -4311,7 +4602,7 @@
     <w:qFormat/>
     <w:rsid w:val="007E579F"/>
     <w:pPr>
-      <w:spacing w:before="240" w:after="240" w:line="240" w:lineRule="auto"/>
+      <w:spacing w:before="240" w:after="240"/>
       <w:ind w:left="1080" w:right="1080"/>
       <w:jc w:val="center"/>
     </w:pPr>
@@ -4424,7 +4715,7 @@
     <w:uiPriority w:val="59"/>
     <w:rsid w:val="00716181"/>
     <w:pPr>
-      <w:spacing w:before="0" w:after="0" w:line="240" w:lineRule="auto"/>
+      <w:spacing w:after="0"/>
     </w:pPr>
     <w:tblPr>
       <w:tblBorders>
@@ -4443,7 +4734,7 @@
     <w:uiPriority w:val="49"/>
     <w:rsid w:val="00716181"/>
     <w:pPr>
-      <w:spacing w:after="0" w:line="240" w:lineRule="auto"/>
+      <w:spacing w:after="0"/>
     </w:pPr>
     <w:tblPr>
       <w:tblStyleRowBandSize w:val="1"/>
@@ -4520,7 +4811,7 @@
     <w:unhideWhenUsed/>
     <w:rsid w:val="00D656A8"/>
     <w:pPr>
-      <w:spacing w:beforeAutospacing="1" w:after="100" w:afterAutospacing="1" w:line="240" w:lineRule="auto"/>
+      <w:spacing w:beforeAutospacing="1" w:after="100" w:afterAutospacing="1"/>
     </w:pPr>
     <w:rPr>
       <w:rFonts w:ascii="Times New Roman" w:eastAsia="Times New Roman" w:hAnsi="Times New Roman" w:cs="Times New Roman"/>
@@ -4547,7 +4838,7 @@
       <w:autoSpaceDE w:val="0"/>
       <w:autoSpaceDN w:val="0"/>
       <w:adjustRightInd w:val="0"/>
-      <w:spacing w:before="0" w:after="0" w:line="240" w:lineRule="auto"/>
+      <w:spacing w:after="0"/>
     </w:pPr>
     <w:rPr>
       <w:rFonts w:ascii="Calibri" w:eastAsiaTheme="minorHAnsi" w:hAnsi="Calibri" w:cs="Calibri"/>
@@ -4621,7 +4912,7 @@
       <w:autoSpaceDE w:val="0"/>
       <w:autoSpaceDN w:val="0"/>
       <w:adjustRightInd w:val="0"/>
-      <w:spacing w:beforeLines="50" w:before="0" w:after="0" w:line="288" w:lineRule="auto"/>
+      <w:spacing w:beforeLines="50" w:after="0" w:line="288" w:lineRule="auto"/>
       <w:ind w:rightChars="-150" w:right="-150"/>
       <w:textAlignment w:val="center"/>
     </w:pPr>
@@ -4639,7 +4930,7 @@
     <w:uiPriority w:val="49"/>
     <w:rsid w:val="002716CF"/>
     <w:pPr>
-      <w:spacing w:after="0" w:line="240" w:lineRule="auto"/>
+      <w:spacing w:after="0"/>
     </w:pPr>
     <w:tblPr>
       <w:tblStyleRowBandSize w:val="1"/>
@@ -4715,7 +5006,7 @@
     <w:uiPriority w:val="48"/>
     <w:rsid w:val="00FC0354"/>
     <w:pPr>
-      <w:spacing w:after="0" w:line="240" w:lineRule="auto"/>
+      <w:spacing w:after="0"/>
     </w:pPr>
     <w:tblPr>
       <w:tblStyleRowBandSize w:val="1"/>
@@ -4896,7 +5187,7 @@
     <w:qFormat/>
     <w:rsid w:val="00FF147F"/>
     <w:pPr>
-      <w:spacing w:before="0" w:after="160" w:line="259" w:lineRule="auto"/>
+      <w:spacing w:after="160" w:line="259" w:lineRule="auto"/>
     </w:pPr>
     <w:rPr>
       <w:rFonts w:eastAsiaTheme="minorHAnsi"/>

</xml_diff>

<commit_message>
Startbronnen omzetten naar PDF
</commit_message>
<xml_diff>
--- a/docs/Official/GDC_07 - Ian-Chains Baute - 6ICWE.docx
+++ b/docs/Official/GDC_07 - Ian-Chains Baute - 6ICWE.docx
@@ -169,25 +169,7 @@
                 <w:sz w:val="20"/>
                 <w:lang w:val="en-US"/>
               </w:rPr>
-              <w:t xml:space="preserve">Is de </w:t>
-            </w:r>
-            <w:proofErr w:type="spellStart"/>
-            <w:r>
-              <w:rPr>
-                <w:rFonts w:cstheme="minorHAnsi"/>
-                <w:sz w:val="20"/>
-                <w:lang w:val="en-US"/>
-              </w:rPr>
-              <w:t>informatie</w:t>
-            </w:r>
-            <w:proofErr w:type="spellEnd"/>
-            <w:r>
-              <w:rPr>
-                <w:rFonts w:cstheme="minorHAnsi"/>
-                <w:sz w:val="20"/>
-                <w:lang w:val="en-US"/>
-              </w:rPr>
-              <w:t xml:space="preserve"> up-to-date?</w:t>
+              <w:t>Is de informatie up-to-date?</w:t>
             </w:r>
           </w:p>
           <w:p>
@@ -203,7 +185,6 @@
                 <w:szCs w:val="22"/>
               </w:rPr>
             </w:pPr>
-            <w:proofErr w:type="spellStart"/>
             <w:r>
               <w:rPr>
                 <w:rFonts w:cstheme="minorHAnsi"/>
@@ -217,15 +198,7 @@
                 <w:rFonts w:cstheme="minorHAnsi"/>
                 <w:szCs w:val="22"/>
               </w:rPr>
-              <w:t>elevancy</w:t>
-            </w:r>
-            <w:proofErr w:type="spellEnd"/>
-            <w:r>
-              <w:rPr>
-                <w:rFonts w:cstheme="minorHAnsi"/>
-                <w:szCs w:val="22"/>
-              </w:rPr>
-              <w:t xml:space="preserve">: </w:t>
+              <w:t xml:space="preserve">elevancy: </w:t>
             </w:r>
             <w:r>
               <w:rPr>
@@ -248,7 +221,6 @@
                 <w:szCs w:val="22"/>
               </w:rPr>
             </w:pPr>
-            <w:proofErr w:type="spellStart"/>
             <w:r>
               <w:rPr>
                 <w:rFonts w:cstheme="minorHAnsi"/>
@@ -262,15 +234,7 @@
                 <w:rFonts w:cstheme="minorHAnsi"/>
                 <w:szCs w:val="22"/>
               </w:rPr>
-              <w:t>uthority</w:t>
-            </w:r>
-            <w:proofErr w:type="spellEnd"/>
-            <w:r>
-              <w:rPr>
-                <w:rFonts w:cstheme="minorHAnsi"/>
-                <w:szCs w:val="22"/>
-              </w:rPr>
-              <w:t xml:space="preserve">: </w:t>
+              <w:t xml:space="preserve">uthority: </w:t>
             </w:r>
             <w:r>
               <w:rPr>
@@ -293,7 +257,6 @@
                 <w:szCs w:val="22"/>
               </w:rPr>
             </w:pPr>
-            <w:proofErr w:type="spellStart"/>
             <w:r>
               <w:rPr>
                 <w:rFonts w:cstheme="minorHAnsi"/>
@@ -307,15 +270,7 @@
                 <w:rFonts w:cstheme="minorHAnsi"/>
                 <w:szCs w:val="22"/>
               </w:rPr>
-              <w:t>ccuracy</w:t>
-            </w:r>
-            <w:proofErr w:type="spellEnd"/>
-            <w:r>
-              <w:rPr>
-                <w:rFonts w:cstheme="minorHAnsi"/>
-                <w:szCs w:val="22"/>
-              </w:rPr>
-              <w:t xml:space="preserve">: </w:t>
+              <w:t xml:space="preserve">ccuracy: </w:t>
             </w:r>
             <w:r>
               <w:rPr>
@@ -368,7 +323,6 @@
                 <w:szCs w:val="22"/>
               </w:rPr>
             </w:pPr>
-            <w:proofErr w:type="spellStart"/>
             <w:r>
               <w:rPr>
                 <w:rFonts w:cstheme="minorHAnsi"/>
@@ -382,15 +336,7 @@
                 <w:rFonts w:cstheme="minorHAnsi"/>
                 <w:szCs w:val="22"/>
               </w:rPr>
-              <w:t>urpose</w:t>
-            </w:r>
-            <w:proofErr w:type="spellEnd"/>
-            <w:r>
-              <w:rPr>
-                <w:rFonts w:cstheme="minorHAnsi"/>
-                <w:szCs w:val="22"/>
-              </w:rPr>
-              <w:t xml:space="preserve">: </w:t>
+              <w:t xml:space="preserve">urpose: </w:t>
             </w:r>
             <w:r>
               <w:rPr>
@@ -550,7 +496,7 @@
       </w:tr>
       <w:tr>
         <w:trPr>
-          <w:trHeight w:hRule="exact" w:val="7828"/>
+          <w:trHeight w:hRule="exact" w:val="7683"/>
         </w:trPr>
         <w:tc>
           <w:tcPr>
@@ -585,65 +531,15 @@
               <w:pStyle w:val="bronnen"/>
               <w:spacing w:after="20" w:line="240" w:lineRule="auto"/>
             </w:pPr>
-            <w:proofErr w:type="spellStart"/>
             <w:r>
               <w:rPr>
                 <w:i/>
                 <w:iCs/>
               </w:rPr>
-              <w:t>What</w:t>
-            </w:r>
-            <w:proofErr w:type="spellEnd"/>
-            <w:r>
-              <w:rPr>
-                <w:i/>
-                <w:iCs/>
-              </w:rPr>
-              <w:t xml:space="preserve"> are API security </w:t>
-            </w:r>
-            <w:proofErr w:type="spellStart"/>
-            <w:r>
-              <w:rPr>
-                <w:i/>
-                <w:iCs/>
-              </w:rPr>
-              <w:t>risks</w:t>
-            </w:r>
-            <w:proofErr w:type="spellEnd"/>
-            <w:r>
-              <w:rPr>
-                <w:i/>
-                <w:iCs/>
-              </w:rPr>
-              <w:t xml:space="preserve">? | </w:t>
-            </w:r>
-            <w:proofErr w:type="spellStart"/>
-            <w:r>
-              <w:rPr>
-                <w:i/>
-                <w:iCs/>
-              </w:rPr>
-              <w:t>Akamai</w:t>
-            </w:r>
-            <w:proofErr w:type="spellEnd"/>
-            <w:r>
-              <w:t>. (</w:t>
-            </w:r>
-            <w:proofErr w:type="spellStart"/>
-            <w:r>
-              <w:t>n.d</w:t>
-            </w:r>
-            <w:proofErr w:type="spellEnd"/>
-            <w:r>
-              <w:t xml:space="preserve">.). </w:t>
-            </w:r>
-            <w:proofErr w:type="spellStart"/>
-            <w:r>
-              <w:t>Akamai</w:t>
-            </w:r>
-            <w:proofErr w:type="spellEnd"/>
-            <w:r>
-              <w:t xml:space="preserve">. </w:t>
+              <w:t>What are API security risks? | Akamai</w:t>
+            </w:r>
+            <w:r>
+              <w:t xml:space="preserve">. (n.d.). Akamai. </w:t>
             </w:r>
             <w:hyperlink r:id="rId8" w:history="1">
               <w:r>
@@ -659,63 +555,9 @@
               <w:pStyle w:val="bronnen"/>
               <w:spacing w:after="20" w:line="240" w:lineRule="auto"/>
             </w:pPr>
-            <w:proofErr w:type="spellStart"/>
-            <w:r>
-              <w:t>Lempereur</w:t>
-            </w:r>
-            <w:proofErr w:type="spellEnd"/>
-            <w:r>
-              <w:t xml:space="preserve">, K. (2023, </w:t>
-            </w:r>
-            <w:proofErr w:type="spellStart"/>
-            <w:r>
-              <w:t>July</w:t>
-            </w:r>
-            <w:proofErr w:type="spellEnd"/>
-            <w:r>
-              <w:t xml:space="preserve"> 5). API Security </w:t>
-            </w:r>
-            <w:proofErr w:type="spellStart"/>
-            <w:r>
-              <w:t>Risks</w:t>
-            </w:r>
-            <w:proofErr w:type="spellEnd"/>
-            <w:r>
-              <w:t xml:space="preserve"> &amp; </w:t>
-            </w:r>
-            <w:proofErr w:type="spellStart"/>
-            <w:r>
-              <w:t>Vulnerabilities</w:t>
-            </w:r>
-            <w:proofErr w:type="spellEnd"/>
-            <w:r>
-              <w:t xml:space="preserve">: How </w:t>
-            </w:r>
-            <w:proofErr w:type="spellStart"/>
-            <w:r>
-              <w:t>to</w:t>
-            </w:r>
-            <w:proofErr w:type="spellEnd"/>
-            <w:r>
-              <w:t xml:space="preserve"> </w:t>
-            </w:r>
-            <w:proofErr w:type="spellStart"/>
-            <w:r>
-              <w:t>Mitigate</w:t>
-            </w:r>
-            <w:proofErr w:type="spellEnd"/>
-            <w:r>
-              <w:t xml:space="preserve"> </w:t>
-            </w:r>
-            <w:proofErr w:type="spellStart"/>
-            <w:r>
-              <w:t>Them</w:t>
-            </w:r>
-            <w:proofErr w:type="spellEnd"/>
-            <w:r>
-              <w:t xml:space="preserve">. </w:t>
-            </w:r>
-            <w:proofErr w:type="spellStart"/>
+            <w:r>
+              <w:t xml:space="preserve">Lempereur, K. (2023, July 5). API Security Risks &amp; Vulnerabilities: How to Mitigate Them. </w:t>
+            </w:r>
             <w:r>
               <w:rPr>
                 <w:i/>
@@ -723,7 +565,6 @@
               </w:rPr>
               <w:t>DataDome</w:t>
             </w:r>
-            <w:proofErr w:type="spellEnd"/>
             <w:r>
               <w:t xml:space="preserve">. </w:t>
             </w:r>
@@ -749,15 +590,7 @@
               <w:t>OWASP API Security Project | OWASP Foundation</w:t>
             </w:r>
             <w:r>
-              <w:t>. (</w:t>
-            </w:r>
-            <w:proofErr w:type="spellStart"/>
-            <w:r>
-              <w:t>n.d</w:t>
-            </w:r>
-            <w:proofErr w:type="spellEnd"/>
-            <w:r>
-              <w:t xml:space="preserve">.). </w:t>
+              <w:t xml:space="preserve">. (n.d.). </w:t>
             </w:r>
             <w:hyperlink r:id="rId10" w:history="1">
               <w:r>
@@ -773,36 +606,15 @@
               <w:pStyle w:val="bronnen"/>
               <w:spacing w:after="20" w:line="240" w:lineRule="auto"/>
             </w:pPr>
-            <w:proofErr w:type="spellStart"/>
-            <w:r>
-              <w:t>ByteByteGo</w:t>
-            </w:r>
-            <w:proofErr w:type="spellEnd"/>
-            <w:r>
-              <w:t xml:space="preserve">. (2024, April 17). </w:t>
+            <w:r>
+              <w:t xml:space="preserve">ByteByteGo. (2024, April 17). </w:t>
             </w:r>
             <w:r>
               <w:rPr>
                 <w:i/>
                 <w:iCs/>
               </w:rPr>
-              <w:t xml:space="preserve">Top 12 tips </w:t>
-            </w:r>
-            <w:proofErr w:type="spellStart"/>
-            <w:r>
-              <w:rPr>
-                <w:i/>
-                <w:iCs/>
-              </w:rPr>
-              <w:t>for</w:t>
-            </w:r>
-            <w:proofErr w:type="spellEnd"/>
-            <w:r>
-              <w:rPr>
-                <w:i/>
-                <w:iCs/>
-              </w:rPr>
-              <w:t xml:space="preserve"> API Security</w:t>
+              <w:t>Top 12 tips for API Security</w:t>
             </w:r>
             <w:r>
               <w:t xml:space="preserve"> [Video]. YouTube. </w:t>
@@ -821,116 +633,15 @@
               <w:pStyle w:val="bronnen"/>
               <w:spacing w:after="80" w:line="240" w:lineRule="auto"/>
             </w:pPr>
-            <w:proofErr w:type="spellStart"/>
-            <w:r>
-              <w:t>apiguru</w:t>
-            </w:r>
-            <w:proofErr w:type="spellEnd"/>
-            <w:r>
-              <w:t xml:space="preserve">. (2024, November 19). </w:t>
+            <w:r>
+              <w:t xml:space="preserve">apiguru. (2024, November 19). </w:t>
             </w:r>
             <w:r>
               <w:rPr>
                 <w:i/>
                 <w:iCs/>
               </w:rPr>
-              <w:t xml:space="preserve">OWASP Top 10 API Security </w:t>
-            </w:r>
-            <w:proofErr w:type="spellStart"/>
-            <w:r>
-              <w:rPr>
-                <w:i/>
-                <w:iCs/>
-              </w:rPr>
-              <w:t>Risks</w:t>
-            </w:r>
-            <w:proofErr w:type="spellEnd"/>
-            <w:r>
-              <w:rPr>
-                <w:i/>
-                <w:iCs/>
-              </w:rPr>
-              <w:t xml:space="preserve">: How </w:t>
-            </w:r>
-            <w:proofErr w:type="spellStart"/>
-            <w:r>
-              <w:rPr>
-                <w:i/>
-                <w:iCs/>
-              </w:rPr>
-              <w:t>To</w:t>
-            </w:r>
-            <w:proofErr w:type="spellEnd"/>
-            <w:r>
-              <w:rPr>
-                <w:i/>
-                <w:iCs/>
-              </w:rPr>
-              <w:t xml:space="preserve"> </w:t>
-            </w:r>
-            <w:proofErr w:type="spellStart"/>
-            <w:r>
-              <w:rPr>
-                <w:i/>
-                <w:iCs/>
-              </w:rPr>
-              <w:t>Protect</w:t>
-            </w:r>
-            <w:proofErr w:type="spellEnd"/>
-            <w:r>
-              <w:rPr>
-                <w:i/>
-                <w:iCs/>
-              </w:rPr>
-              <w:t xml:space="preserve"> </w:t>
-            </w:r>
-            <w:proofErr w:type="spellStart"/>
-            <w:r>
-              <w:rPr>
-                <w:i/>
-                <w:iCs/>
-              </w:rPr>
-              <w:t>Your</w:t>
-            </w:r>
-            <w:proofErr w:type="spellEnd"/>
-            <w:r>
-              <w:rPr>
-                <w:i/>
-                <w:iCs/>
-              </w:rPr>
-              <w:t xml:space="preserve"> </w:t>
-            </w:r>
-            <w:proofErr w:type="spellStart"/>
-            <w:r>
-              <w:rPr>
-                <w:i/>
-                <w:iCs/>
-              </w:rPr>
-              <w:t>APIs</w:t>
-            </w:r>
-            <w:proofErr w:type="spellEnd"/>
-            <w:r>
-              <w:rPr>
-                <w:i/>
-                <w:iCs/>
-              </w:rPr>
-              <w:t xml:space="preserve"> </w:t>
-            </w:r>
-            <w:proofErr w:type="spellStart"/>
-            <w:r>
-              <w:rPr>
-                <w:i/>
-                <w:iCs/>
-              </w:rPr>
-              <w:t>from</w:t>
-            </w:r>
-            <w:proofErr w:type="spellEnd"/>
-            <w:r>
-              <w:rPr>
-                <w:i/>
-                <w:iCs/>
-              </w:rPr>
-              <w:t xml:space="preserve"> HACKERS</w:t>
+              <w:t>OWASP Top 10 API Security Risks: How To Protect Your APIs from HACKERS</w:t>
             </w:r>
             <w:r>
               <w:t xml:space="preserve"> [Video]. YouTube. </w:t>
@@ -973,57 +684,15 @@
               <w:pStyle w:val="bronnen"/>
               <w:spacing w:after="80"/>
             </w:pPr>
-            <w:proofErr w:type="spellStart"/>
             <w:r>
               <w:rPr>
                 <w:i/>
                 <w:iCs/>
               </w:rPr>
-              <w:t>What</w:t>
-            </w:r>
-            <w:proofErr w:type="spellEnd"/>
-            <w:r>
-              <w:rPr>
-                <w:i/>
-                <w:iCs/>
-              </w:rPr>
-              <w:t xml:space="preserve"> is cross-site </w:t>
-            </w:r>
-            <w:proofErr w:type="spellStart"/>
-            <w:r>
-              <w:rPr>
-                <w:i/>
-                <w:iCs/>
-              </w:rPr>
-              <w:t>scripting</w:t>
-            </w:r>
-            <w:proofErr w:type="spellEnd"/>
-            <w:r>
-              <w:rPr>
-                <w:i/>
-                <w:iCs/>
-              </w:rPr>
-              <w:t xml:space="preserve">? | </w:t>
-            </w:r>
-            <w:proofErr w:type="spellStart"/>
-            <w:r>
-              <w:rPr>
-                <w:i/>
-                <w:iCs/>
-              </w:rPr>
-              <w:t>Cloudflare</w:t>
-            </w:r>
-            <w:proofErr w:type="spellEnd"/>
-            <w:r>
-              <w:t>. (</w:t>
-            </w:r>
-            <w:proofErr w:type="spellStart"/>
-            <w:r>
-              <w:t>n.d</w:t>
-            </w:r>
-            <w:proofErr w:type="spellEnd"/>
-            <w:r>
-              <w:t xml:space="preserve">.). </w:t>
+              <w:t>What is cross-site scripting? | Cloudflare</w:t>
+            </w:r>
+            <w:r>
+              <w:t xml:space="preserve">. (n.d.). </w:t>
             </w:r>
             <w:hyperlink r:id="rId13" w:history="1">
               <w:r>
@@ -1041,114 +710,10 @@
                 <w:i/>
                 <w:iCs/>
               </w:rPr>
-              <w:t xml:space="preserve">What is cross-site </w:t>
-            </w:r>
-            <w:proofErr w:type="spellStart"/>
-            <w:r>
-              <w:rPr>
-                <w:i/>
-                <w:iCs/>
-              </w:rPr>
-              <w:t>scripting</w:t>
-            </w:r>
-            <w:proofErr w:type="spellEnd"/>
-            <w:r>
-              <w:rPr>
-                <w:i/>
-                <w:iCs/>
-              </w:rPr>
-              <w:t xml:space="preserve"> (XSS) </w:t>
-            </w:r>
-            <w:proofErr w:type="spellStart"/>
-            <w:r>
-              <w:rPr>
-                <w:i/>
-                <w:iCs/>
-              </w:rPr>
-              <w:t>and</w:t>
-            </w:r>
-            <w:proofErr w:type="spellEnd"/>
-            <w:r>
-              <w:rPr>
-                <w:i/>
-                <w:iCs/>
-              </w:rPr>
-              <w:t xml:space="preserve"> </w:t>
-            </w:r>
-            <w:proofErr w:type="spellStart"/>
-            <w:r>
-              <w:rPr>
-                <w:i/>
-                <w:iCs/>
-              </w:rPr>
-              <w:t>how</w:t>
-            </w:r>
-            <w:proofErr w:type="spellEnd"/>
-            <w:r>
-              <w:rPr>
-                <w:i/>
-                <w:iCs/>
-              </w:rPr>
-              <w:t xml:space="preserve"> </w:t>
-            </w:r>
-            <w:proofErr w:type="spellStart"/>
-            <w:r>
-              <w:rPr>
-                <w:i/>
-                <w:iCs/>
-              </w:rPr>
-              <w:t>to</w:t>
-            </w:r>
-            <w:proofErr w:type="spellEnd"/>
-            <w:r>
-              <w:rPr>
-                <w:i/>
-                <w:iCs/>
-              </w:rPr>
-              <w:t xml:space="preserve"> </w:t>
-            </w:r>
-            <w:proofErr w:type="spellStart"/>
-            <w:r>
-              <w:rPr>
-                <w:i/>
-                <w:iCs/>
-              </w:rPr>
-              <w:t>prevent</w:t>
-            </w:r>
-            <w:proofErr w:type="spellEnd"/>
-            <w:r>
-              <w:rPr>
-                <w:i/>
-                <w:iCs/>
-              </w:rPr>
-              <w:t xml:space="preserve"> </w:t>
-            </w:r>
-            <w:proofErr w:type="spellStart"/>
-            <w:r>
-              <w:rPr>
-                <w:i/>
-                <w:iCs/>
-              </w:rPr>
-              <w:t>it</w:t>
-            </w:r>
-            <w:proofErr w:type="spellEnd"/>
-            <w:r>
-              <w:rPr>
-                <w:i/>
-                <w:iCs/>
-              </w:rPr>
-              <w:t>? | Web Security Academy</w:t>
-            </w:r>
-            <w:r>
-              <w:t>. (</w:t>
-            </w:r>
-            <w:proofErr w:type="spellStart"/>
-            <w:r>
-              <w:t>n.d</w:t>
-            </w:r>
-            <w:proofErr w:type="spellEnd"/>
-            <w:r>
-              <w:t xml:space="preserve">.). </w:t>
+              <w:t>What is cross-site scripting (XSS) and how to prevent it? | Web Security Academy</w:t>
+            </w:r>
+            <w:r>
+              <w:t xml:space="preserve">. (n.d.). </w:t>
             </w:r>
             <w:hyperlink r:id="rId14" w:history="1">
               <w:r>
@@ -1166,34 +731,10 @@
                 <w:i/>
                 <w:iCs/>
               </w:rPr>
-              <w:t xml:space="preserve">Cross-site </w:t>
-            </w:r>
-            <w:proofErr w:type="spellStart"/>
-            <w:r>
-              <w:rPr>
-                <w:i/>
-                <w:iCs/>
-              </w:rPr>
-              <w:t>scripting</w:t>
-            </w:r>
-            <w:proofErr w:type="spellEnd"/>
-            <w:r>
-              <w:rPr>
-                <w:i/>
-                <w:iCs/>
-              </w:rPr>
-              <w:t xml:space="preserve"> (XSS) - Security | MDN</w:t>
-            </w:r>
-            <w:r>
-              <w:t>. (</w:t>
-            </w:r>
-            <w:proofErr w:type="spellStart"/>
-            <w:r>
-              <w:t>n.d</w:t>
-            </w:r>
-            <w:proofErr w:type="spellEnd"/>
-            <w:r>
-              <w:t xml:space="preserve">.). </w:t>
+              <w:t>Cross-site scripting (XSS) - Security | MDN</w:t>
+            </w:r>
+            <w:r>
+              <w:t xml:space="preserve">. (n.d.). </w:t>
             </w:r>
             <w:hyperlink r:id="rId15" w:history="1">
               <w:r>
@@ -1214,15 +755,7 @@
               <w:t>Cross Site Scripting (XSS) | OWASP Foundation</w:t>
             </w:r>
             <w:r>
-              <w:t>. (</w:t>
-            </w:r>
-            <w:proofErr w:type="spellStart"/>
-            <w:r>
-              <w:t>n.d</w:t>
-            </w:r>
-            <w:proofErr w:type="spellEnd"/>
-            <w:r>
-              <w:t xml:space="preserve">.). </w:t>
+              <w:t xml:space="preserve">. (n.d.). </w:t>
             </w:r>
             <w:hyperlink r:id="rId16" w:history="1">
               <w:r>
@@ -1236,32 +769,15 @@
               <w:br/>
             </w:r>
             <w:r>
-              <w:t xml:space="preserve">PwnFunction. (2020, </w:t>
-            </w:r>
-            <w:proofErr w:type="spellStart"/>
-            <w:r>
-              <w:t>March</w:t>
-            </w:r>
-            <w:proofErr w:type="spellEnd"/>
-            <w:r>
-              <w:t xml:space="preserve"> 22). </w:t>
+              <w:t xml:space="preserve">PwnFunction. (2020, March 22). </w:t>
             </w:r>
             <w:r>
               <w:rPr>
                 <w:i/>
                 <w:iCs/>
               </w:rPr>
-              <w:t xml:space="preserve">Cross-Site Scripting (XSS) </w:t>
-            </w:r>
-            <w:proofErr w:type="spellStart"/>
-            <w:r>
-              <w:rPr>
-                <w:i/>
-                <w:iCs/>
-              </w:rPr>
-              <w:t>explained</w:t>
-            </w:r>
-            <w:proofErr w:type="spellEnd"/>
+              <w:t>Cross-Site Scripting (XSS) explained</w:t>
+            </w:r>
             <w:r>
               <w:t xml:space="preserve"> [Video]. YouTube.</w:t>
             </w:r>
@@ -1287,87 +803,7 @@
                 <w:i/>
                 <w:iCs/>
               </w:rPr>
-              <w:t xml:space="preserve">Cross-Site </w:t>
-            </w:r>
-            <w:proofErr w:type="spellStart"/>
-            <w:r>
-              <w:rPr>
-                <w:i/>
-                <w:iCs/>
-              </w:rPr>
-              <w:t>scripting</w:t>
-            </w:r>
-            <w:proofErr w:type="spellEnd"/>
-            <w:r>
-              <w:rPr>
-                <w:i/>
-                <w:iCs/>
-              </w:rPr>
-              <w:t xml:space="preserve">: a 25-Year </w:t>
-            </w:r>
-            <w:proofErr w:type="spellStart"/>
-            <w:r>
-              <w:rPr>
-                <w:i/>
-                <w:iCs/>
-              </w:rPr>
-              <w:t>threat</w:t>
-            </w:r>
-            <w:proofErr w:type="spellEnd"/>
-            <w:r>
-              <w:rPr>
-                <w:i/>
-                <w:iCs/>
-              </w:rPr>
-              <w:t xml:space="preserve"> </w:t>
-            </w:r>
-            <w:proofErr w:type="spellStart"/>
-            <w:r>
-              <w:rPr>
-                <w:i/>
-                <w:iCs/>
-              </w:rPr>
-              <w:t>that</w:t>
-            </w:r>
-            <w:proofErr w:type="spellEnd"/>
-            <w:r>
-              <w:rPr>
-                <w:i/>
-                <w:iCs/>
-              </w:rPr>
-              <w:t xml:space="preserve"> is </w:t>
-            </w:r>
-            <w:proofErr w:type="spellStart"/>
-            <w:r>
-              <w:rPr>
-                <w:i/>
-                <w:iCs/>
-              </w:rPr>
-              <w:t>still</w:t>
-            </w:r>
-            <w:proofErr w:type="spellEnd"/>
-            <w:r>
-              <w:rPr>
-                <w:i/>
-                <w:iCs/>
-              </w:rPr>
-              <w:t xml:space="preserve"> </w:t>
-            </w:r>
-            <w:proofErr w:type="spellStart"/>
-            <w:r>
-              <w:rPr>
-                <w:i/>
-                <w:iCs/>
-              </w:rPr>
-              <w:t>going</w:t>
-            </w:r>
-            <w:proofErr w:type="spellEnd"/>
-            <w:r>
-              <w:rPr>
-                <w:i/>
-                <w:iCs/>
-              </w:rPr>
-              <w:t xml:space="preserve"> strong</w:t>
+              <w:t>Cross-Site scripting: a 25-Year threat that is still going strong</w:t>
             </w:r>
             <w:r>
               <w:t xml:space="preserve"> [Video]. YouTube. </w:t>
@@ -1414,75 +850,10 @@
                 <w:i/>
                 <w:iCs/>
               </w:rPr>
-              <w:t xml:space="preserve">CSRF </w:t>
-            </w:r>
-            <w:proofErr w:type="spellStart"/>
-            <w:r>
-              <w:rPr>
-                <w:i/>
-                <w:iCs/>
-              </w:rPr>
-              <w:t>explained</w:t>
-            </w:r>
-            <w:proofErr w:type="spellEnd"/>
-            <w:r>
-              <w:rPr>
-                <w:i/>
-                <w:iCs/>
-              </w:rPr>
-              <w:t xml:space="preserve"> | </w:t>
-            </w:r>
-            <w:proofErr w:type="spellStart"/>
-            <w:r>
-              <w:rPr>
-                <w:i/>
-                <w:iCs/>
-              </w:rPr>
-              <w:t>What</w:t>
-            </w:r>
-            <w:proofErr w:type="spellEnd"/>
-            <w:r>
-              <w:rPr>
-                <w:i/>
-                <w:iCs/>
-              </w:rPr>
-              <w:t xml:space="preserve"> is cross-site request </w:t>
-            </w:r>
-            <w:proofErr w:type="spellStart"/>
-            <w:r>
-              <w:rPr>
-                <w:i/>
-                <w:iCs/>
-              </w:rPr>
-              <w:t>forgery</w:t>
-            </w:r>
-            <w:proofErr w:type="spellEnd"/>
-            <w:r>
-              <w:rPr>
-                <w:i/>
-                <w:iCs/>
-              </w:rPr>
-              <w:t xml:space="preserve">? | </w:t>
-            </w:r>
-            <w:proofErr w:type="spellStart"/>
-            <w:r>
-              <w:rPr>
-                <w:i/>
-                <w:iCs/>
-              </w:rPr>
-              <w:t>Cloudflare</w:t>
-            </w:r>
-            <w:proofErr w:type="spellEnd"/>
-            <w:r>
-              <w:t>. (</w:t>
-            </w:r>
-            <w:proofErr w:type="spellStart"/>
-            <w:r>
-              <w:t>n.d</w:t>
-            </w:r>
-            <w:proofErr w:type="spellEnd"/>
-            <w:r>
-              <w:t xml:space="preserve">.). </w:t>
+              <w:t>CSRF explained | What is cross-site request forgery? | Cloudflare</w:t>
+            </w:r>
+            <w:r>
+              <w:t xml:space="preserve">. (n.d.). </w:t>
             </w:r>
             <w:hyperlink r:id="rId19" w:history="1">
               <w:r>
@@ -1500,50 +871,10 @@
                 <w:i/>
                 <w:iCs/>
               </w:rPr>
-              <w:t xml:space="preserve">What is CSRF (Cross-site request </w:t>
-            </w:r>
-            <w:proofErr w:type="spellStart"/>
-            <w:r>
-              <w:rPr>
-                <w:i/>
-                <w:iCs/>
-              </w:rPr>
-              <w:t>forgery</w:t>
-            </w:r>
-            <w:proofErr w:type="spellEnd"/>
-            <w:r>
-              <w:rPr>
-                <w:i/>
-                <w:iCs/>
-              </w:rPr>
-              <w:t xml:space="preserve">)? Tutorial &amp; </w:t>
-            </w:r>
-            <w:proofErr w:type="spellStart"/>
-            <w:r>
-              <w:rPr>
-                <w:i/>
-                <w:iCs/>
-              </w:rPr>
-              <w:t>Examples</w:t>
-            </w:r>
-            <w:proofErr w:type="spellEnd"/>
-            <w:r>
-              <w:rPr>
-                <w:i/>
-                <w:iCs/>
-              </w:rPr>
-              <w:t xml:space="preserve"> | Web Security Academy</w:t>
-            </w:r>
-            <w:r>
-              <w:t>. (</w:t>
-            </w:r>
-            <w:proofErr w:type="spellStart"/>
-            <w:r>
-              <w:t>n.d</w:t>
-            </w:r>
-            <w:proofErr w:type="spellEnd"/>
-            <w:r>
-              <w:t xml:space="preserve">.). </w:t>
+              <w:t>What is CSRF (Cross-site request forgery)? Tutorial &amp; Examples | Web Security Academy</w:t>
+            </w:r>
+            <w:r>
+              <w:t xml:space="preserve">. (n.d.). </w:t>
             </w:r>
             <w:hyperlink r:id="rId20" w:history="1">
               <w:r>
@@ -1564,15 +895,7 @@
               <w:t>Cross Site Request Forgery (CSRF) | OWASP Foundation</w:t>
             </w:r>
             <w:r>
-              <w:t>. (</w:t>
-            </w:r>
-            <w:proofErr w:type="spellStart"/>
-            <w:r>
-              <w:t>n.d</w:t>
-            </w:r>
-            <w:proofErr w:type="spellEnd"/>
-            <w:r>
-              <w:t xml:space="preserve">.). </w:t>
+              <w:t xml:space="preserve">. (n.d.). </w:t>
             </w:r>
             <w:hyperlink r:id="rId21" w:history="1">
               <w:r>
@@ -1590,34 +913,10 @@
                 <w:i/>
                 <w:iCs/>
               </w:rPr>
-              <w:t xml:space="preserve">Cross-site request </w:t>
-            </w:r>
-            <w:proofErr w:type="spellStart"/>
-            <w:r>
-              <w:rPr>
-                <w:i/>
-                <w:iCs/>
-              </w:rPr>
-              <w:t>forgery</w:t>
-            </w:r>
-            <w:proofErr w:type="spellEnd"/>
-            <w:r>
-              <w:rPr>
-                <w:i/>
-                <w:iCs/>
-              </w:rPr>
-              <w:t xml:space="preserve"> (CSRF) - Security | MDN</w:t>
-            </w:r>
-            <w:r>
-              <w:t>. (</w:t>
-            </w:r>
-            <w:proofErr w:type="spellStart"/>
-            <w:r>
-              <w:t>n.d</w:t>
-            </w:r>
-            <w:proofErr w:type="spellEnd"/>
-            <w:r>
-              <w:t xml:space="preserve">.). </w:t>
+              <w:t>Cross-site request forgery (CSRF) - Security | MDN</w:t>
+            </w:r>
+            <w:r>
+              <w:t xml:space="preserve">. (n.d.). </w:t>
             </w:r>
             <w:hyperlink r:id="rId22" w:history="1">
               <w:r>
@@ -1630,76 +929,15 @@
             <w:r>
               <w:br/>
             </w:r>
-            <w:proofErr w:type="spellStart"/>
-            <w:r>
-              <w:t>ByteMonk</w:t>
-            </w:r>
-            <w:proofErr w:type="spellEnd"/>
-            <w:r>
-              <w:t xml:space="preserve">. (2025, </w:t>
-            </w:r>
-            <w:proofErr w:type="spellStart"/>
-            <w:r>
-              <w:t>February</w:t>
-            </w:r>
-            <w:proofErr w:type="spellEnd"/>
-            <w:r>
-              <w:t xml:space="preserve"> 26).</w:t>
+            <w:r>
+              <w:t>ByteMonk. (2025, February 26).</w:t>
             </w:r>
             <w:r>
               <w:rPr>
                 <w:i/>
                 <w:iCs/>
               </w:rPr>
-              <w:t xml:space="preserve"> CSRF Attacks: How hackers </w:t>
-            </w:r>
-            <w:proofErr w:type="spellStart"/>
-            <w:r>
-              <w:rPr>
-                <w:i/>
-                <w:iCs/>
-              </w:rPr>
-              <w:t>can</w:t>
-            </w:r>
-            <w:proofErr w:type="spellEnd"/>
-            <w:r>
-              <w:rPr>
-                <w:i/>
-                <w:iCs/>
-              </w:rPr>
-              <w:t xml:space="preserve"> </w:t>
-            </w:r>
-            <w:proofErr w:type="spellStart"/>
-            <w:r>
-              <w:rPr>
-                <w:i/>
-                <w:iCs/>
-              </w:rPr>
-              <w:t>hijack</w:t>
-            </w:r>
-            <w:proofErr w:type="spellEnd"/>
-            <w:r>
-              <w:rPr>
-                <w:i/>
-                <w:iCs/>
-              </w:rPr>
-              <w:t xml:space="preserve"> </w:t>
-            </w:r>
-            <w:proofErr w:type="spellStart"/>
-            <w:r>
-              <w:rPr>
-                <w:i/>
-                <w:iCs/>
-              </w:rPr>
-              <w:t>your</w:t>
-            </w:r>
-            <w:proofErr w:type="spellEnd"/>
-            <w:r>
-              <w:rPr>
-                <w:i/>
-                <w:iCs/>
-              </w:rPr>
-              <w:t xml:space="preserve"> users’ accounts!</w:t>
+              <w:t xml:space="preserve"> CSRF Attacks: How hackers can hijack your users’ accounts!</w:t>
             </w:r>
             <w:r>
               <w:t xml:space="preserve"> [Video]. YouTube. </w:t>
@@ -1715,33 +953,32 @@
             <w:r>
               <w:br/>
             </w:r>
-            <w:proofErr w:type="spellStart"/>
-            <w:r>
-              <w:t>PwnFunction</w:t>
-            </w:r>
-            <w:proofErr w:type="spellEnd"/>
-            <w:r>
-              <w:t xml:space="preserve">. (2019, April 5). </w:t>
+            <w:r>
+              <w:t xml:space="preserve">PwnFunction. (2019, April 5). </w:t>
             </w:r>
             <w:r>
               <w:rPr>
                 <w:i/>
                 <w:iCs/>
               </w:rPr>
-              <w:t xml:space="preserve">Cross-Site Request Forgery (CSRF) </w:t>
-            </w:r>
-            <w:proofErr w:type="spellStart"/>
-            <w:r>
-              <w:rPr>
-                <w:i/>
-                <w:iCs/>
-              </w:rPr>
-              <w:t>explained</w:t>
-            </w:r>
-            <w:proofErr w:type="spellEnd"/>
-            <w:r>
-              <w:t xml:space="preserve"> [Video]. YouTube. https://www.youtube.com/watch?v=eWEgUcHPle0</w:t>
-            </w:r>
+              <w:t>Cross-Site Request Forgery (CSRF) explained</w:t>
+            </w:r>
+            <w:r>
+              <w:t xml:space="preserve"> [Video]. YouTube. </w:t>
+            </w:r>
+            <w:hyperlink r:id="rId24" w:history="1">
+              <w:r>
+                <w:rPr>
+                  <w:rStyle w:val="Hyperlink"/>
+                </w:rPr>
+                <w:t>https://www.youtube.com/watch?v=eWEgUcHPle0</w:t>
+              </w:r>
+            </w:hyperlink>
+          </w:p>
+          <w:p>
+            <w:pPr>
+              <w:pStyle w:val="bronnen"/>
+            </w:pPr>
           </w:p>
           <w:p>
             <w:pPr>
@@ -1759,10 +996,10 @@
       </w:pPr>
     </w:p>
     <w:sectPr>
-      <w:headerReference w:type="default" r:id="rId24"/>
-      <w:footerReference w:type="default" r:id="rId25"/>
-      <w:headerReference w:type="first" r:id="rId26"/>
-      <w:footerReference w:type="first" r:id="rId27"/>
+      <w:headerReference w:type="default" r:id="rId25"/>
+      <w:footerReference w:type="default" r:id="rId26"/>
+      <w:headerReference w:type="first" r:id="rId27"/>
+      <w:footerReference w:type="first" r:id="rId28"/>
       <w:pgSz w:w="11906" w:h="16838"/>
       <w:pgMar w:top="720" w:right="720" w:bottom="720" w:left="720" w:header="708" w:footer="708" w:gutter="0"/>
       <w:cols w:space="708"/>
@@ -4263,6 +3500,7 @@
   <w:style w:type="character" w:default="1" w:styleId="Standaardalinea-lettertype">
     <w:name w:val="Default Paragraph Font"/>
     <w:uiPriority w:val="1"/>
+    <w:semiHidden/>
     <w:unhideWhenUsed/>
   </w:style>
   <w:style w:type="table" w:default="1" w:styleId="Standaardtabel">

</xml_diff>